<commit_message>
cleaning and enhancing the code, add some notices to the report
</commit_message>
<xml_diff>
--- a/Assignment 1/report.docx
+++ b/Assignment 1/report.docx
@@ -3,6 +3,41 @@
 <w:document xmlns:wpc="http://schemas.microsoft.com/office/word/2010/wordprocessingCanvas" xmlns:cx="http://schemas.microsoft.com/office/drawing/2014/chartex" xmlns:cx1="http://schemas.microsoft.com/office/drawing/2015/9/8/chartex" xmlns:cx2="http://schemas.microsoft.com/office/drawing/2015/10/21/chartex" xmlns:cx3="http://schemas.microsoft.com/office/drawing/2016/5/9/chartex" xmlns:cx4="http://schemas.microsoft.com/office/drawing/2016/5/10/chartex" xmlns:cx5="http://schemas.microsoft.com/office/drawing/2016/5/11/chartex" xmlns:cx6="http://schemas.microsoft.com/office/drawing/2016/5/12/chartex" xmlns:cx7="http://schemas.microsoft.com/office/drawing/2016/5/13/chartex" xmlns:cx8="http://schemas.microsoft.com/office/drawing/2016/5/14/chartex" xmlns:mc="http://schemas.openxmlformats.org/markup-compatibility/2006" xmlns:aink="http://schemas.microsoft.com/office/drawing/2016/ink" xmlns:am3d="http://schemas.microsoft.com/office/drawing/2017/model3d" xmlns:o="urn:schemas-microsoft-com:office:office" xmlns:r="http://schemas.openxmlformats.org/officeDocument/2006/relationships" xmlns:m="http://schemas.openxmlformats.org/officeDocument/2006/math" xmlns:v="urn:schemas-microsoft-com:vml" xmlns:wp14="http://schemas.microsoft.com/office/word/2010/wordprocessingDrawing" xmlns:wp="http://schemas.openxmlformats.org/drawingml/2006/wordprocessingDrawing" xmlns:w10="urn:schemas-microsoft-com:office:word" xmlns:w="http://schemas.openxmlformats.org/wordprocessingml/2006/main" xmlns:w14="http://schemas.microsoft.com/office/word/2010/wordml" xmlns:w15="http://schemas.microsoft.com/office/word/2012/wordml" xmlns:w16cid="http://schemas.microsoft.com/office/word/2016/wordml/cid" xmlns:w16se="http://schemas.microsoft.com/office/word/2015/wordml/symex" xmlns:wpg="http://schemas.microsoft.com/office/word/2010/wordprocessingGroup" xmlns:wpi="http://schemas.microsoft.com/office/word/2010/wordprocessingInk" xmlns:wne="http://schemas.microsoft.com/office/word/2006/wordml" xmlns:wps="http://schemas.microsoft.com/office/word/2010/wordprocessingShape" mc:Ignorable="w14 w15 w16se w16cid wp14">
   <w:body>
     <w:p>
+      <w:proofErr w:type="spellStart"/>
+      <w:r>
+        <w:t>numpy</w:t>
+      </w:r>
+      <w:proofErr w:type="spellEnd"/>
+      <w:r>
+        <w:t xml:space="preserve"> </w:t>
+      </w:r>
+      <w:r>
+        <w:t xml:space="preserve">lib: for implemented functions for </w:t>
+      </w:r>
+      <w:r>
+        <w:t>matrices</w:t>
+      </w:r>
+    </w:p>
+    <w:p>
+      <w:r>
+        <w:t>matplotlib libraries</w:t>
+      </w:r>
+      <w:r>
+        <w:t xml:space="preserve">: for plotting </w:t>
+      </w:r>
+    </w:p>
+    <w:p>
+      <w:r>
+        <w:t>math lib: mathematical functions such as: square root functions</w:t>
+      </w:r>
+    </w:p>
+    <w:p>
+      <w:r>
+        <w:t>random lib: to randomly choose the noise for each point in its normal distribution, and to create the initial weights.</w:t>
+      </w:r>
+    </w:p>
+    <w:p/>
+    <w:p>
       <w:r>
         <w:t>Notices:</w:t>
       </w:r>
@@ -40,7 +75,32 @@
       </w:r>
       <w:proofErr w:type="spellEnd"/>
       <w:r>
-        <w:t xml:space="preserve"> when we have few number of input points (x values), increasing the number of points in the training set affect the weights values and reduce the differences arises from the random selection of the initial values</w:t>
+        <w:t xml:space="preserve"> when we have few </w:t>
+      </w:r>
+      <w:proofErr w:type="gramStart"/>
+      <w:r>
+        <w:t>number</w:t>
+      </w:r>
+      <w:proofErr w:type="gramEnd"/>
+      <w:r>
+        <w:t xml:space="preserve"> of input points (x values), increasing the number of points in the training set affect the weights values and reduce the differences arises from the random selection of the initial values</w:t>
+      </w:r>
+    </w:p>
+    <w:p>
+      <w:pPr>
+        <w:pStyle w:val="ListParagraph"/>
+      </w:pPr>
+    </w:p>
+    <w:p>
+      <w:pPr>
+        <w:pStyle w:val="ListParagraph"/>
+        <w:numPr>
+          <w:ilvl w:val="0"/>
+          <w:numId w:val="2"/>
+        </w:numPr>
+      </w:pPr>
+      <w:r>
+        <w:t>In the beginning we have created dataset with a very high Y values, however depending on high Y values were really difficult and increased the error, that’s why we used a small X values that subsequently produced better Y values, generating the data set was one of the most underestimated step that affect the performance of our model.</w:t>
       </w:r>
       <w:bookmarkStart w:id="0" w:name="_GoBack"/>
       <w:bookmarkEnd w:id="0"/>

</xml_diff>